<commit_message>
Updated codebook, script, and reformatted output dataset.
</commit_message>
<xml_diff>
--- a/CodeBook.docx
+++ b/CodeBook.docx
@@ -16,15 +16,7 @@
           <w:sz w:val="24"/>
           <w:szCs w:val="24"/>
         </w:rPr>
-        <w:t>Data Cleaning</w:t>
-      </w:r>
-      <w:r>
-        <w:rPr>
-          <w:b/>
-          <w:sz w:val="24"/>
-          <w:szCs w:val="24"/>
-        </w:rPr>
-        <w:t xml:space="preserve"> Code Book</w:t>
+        <w:t>Data Cleaning Code Book</w:t>
       </w:r>
     </w:p>
     <w:p/>
@@ -38,19 +30,7 @@
         <w:rPr>
           <w:b/>
         </w:rPr>
-        <w:t xml:space="preserve">A. </w:t>
-      </w:r>
-      <w:r>
-        <w:rPr>
-          <w:b/>
-        </w:rPr>
-        <w:t xml:space="preserve">Folder and Files </w:t>
-      </w:r>
-      <w:r>
-        <w:rPr>
-          <w:b/>
-        </w:rPr>
-        <w:t>Setup:</w:t>
+        <w:t>A. Folder and Files Setup:</w:t>
       </w:r>
     </w:p>
     <w:p>
@@ -74,7 +54,15 @@
         </w:numPr>
       </w:pPr>
       <w:r>
-        <w:t xml:space="preserve">Copy the "data" folder and all its contents from this repo to your working folder. the "data" folder contains a sub folder "UCI_HAR_Dataset" which contains the "unclean" data. (Note the underscores and no spaces in the folder name) </w:t>
+        <w:t>Copy the "data" folder and all its contents from this repo to your working folder. the "data" folder contains a sub folder "</w:t>
+      </w:r>
+      <w:proofErr w:type="spellStart"/>
+      <w:r>
+        <w:t>UCI_HAR_Dataset</w:t>
+      </w:r>
+      <w:proofErr w:type="spellEnd"/>
+      <w:r>
+        <w:t xml:space="preserve">" which contains the "unclean" data. (Note the underscores and no spaces in the folder name) </w:t>
       </w:r>
     </w:p>
     <w:p>
@@ -86,7 +74,20 @@
         </w:numPr>
       </w:pPr>
       <w:r>
-        <w:t>Copy the R script file "run_analysis.R" from this repo to your working folder.</w:t>
+        <w:t>Copy the R script file "</w:t>
+      </w:r>
+      <w:proofErr w:type="spellStart"/>
+      <w:r>
+        <w:t>run_</w:t>
+      </w:r>
+      <w:proofErr w:type="gramStart"/>
+      <w:r>
+        <w:t>analysis.R</w:t>
+      </w:r>
+      <w:proofErr w:type="spellEnd"/>
+      <w:proofErr w:type="gramEnd"/>
+      <w:r>
+        <w:t>" from this repo to your working folder.</w:t>
       </w:r>
     </w:p>
     <w:p>
@@ -117,19 +118,29 @@
         <w:rPr>
           <w:b/>
         </w:rPr>
-        <w:t xml:space="preserve">B. Running the script </w:t>
-      </w:r>
-      <w:r>
-        <w:rPr>
-          <w:b/>
-        </w:rPr>
-        <w:t xml:space="preserve">"run_analysis.R" </w:t>
-      </w:r>
-      <w:r>
-        <w:rPr>
-          <w:b/>
-        </w:rPr>
-        <w:t>produces three data sets that satisfy the following requirements:</w:t>
+        <w:t>B. Running the script "</w:t>
+      </w:r>
+      <w:proofErr w:type="spellStart"/>
+      <w:r>
+        <w:rPr>
+          <w:b/>
+        </w:rPr>
+        <w:t>run_</w:t>
+      </w:r>
+      <w:proofErr w:type="gramStart"/>
+      <w:r>
+        <w:rPr>
+          <w:b/>
+        </w:rPr>
+        <w:t>analysis.R</w:t>
+      </w:r>
+      <w:proofErr w:type="spellEnd"/>
+      <w:proofErr w:type="gramEnd"/>
+      <w:r>
+        <w:rPr>
+          <w:b/>
+        </w:rPr>
+        <w:t>" produces three data sets that satisfy the following requirements:</w:t>
       </w:r>
       <w:r>
         <w:rPr>
@@ -302,25 +313,29 @@
         <w:rPr>
           <w:b/>
         </w:rPr>
-        <w:t xml:space="preserve">. Steps in The Data Cleaning and Analysis (Corresponds to section numbering in the script file </w:t>
-      </w:r>
-      <w:r>
-        <w:rPr>
-          <w:b/>
-        </w:rPr>
-        <w:t>"run_analysis.R"</w:t>
-      </w:r>
-      <w:r>
-        <w:rPr>
-          <w:b/>
-        </w:rPr>
-        <w:t>)</w:t>
-      </w:r>
-      <w:r>
-        <w:rPr>
-          <w:b/>
-        </w:rPr>
-        <w:t>:</w:t>
+        <w:t>. Steps in The Data Cleaning and Analysis (Corresponds to section numbering in the script file "</w:t>
+      </w:r>
+      <w:proofErr w:type="spellStart"/>
+      <w:r>
+        <w:rPr>
+          <w:b/>
+        </w:rPr>
+        <w:t>run_</w:t>
+      </w:r>
+      <w:proofErr w:type="gramStart"/>
+      <w:r>
+        <w:rPr>
+          <w:b/>
+        </w:rPr>
+        <w:t>analysis.R</w:t>
+      </w:r>
+      <w:proofErr w:type="spellEnd"/>
+      <w:proofErr w:type="gramEnd"/>
+      <w:r>
+        <w:rPr>
+          <w:b/>
+        </w:rPr>
+        <w:t>"):</w:t>
       </w:r>
     </w:p>
     <w:p>
@@ -332,43 +347,23 @@
         </w:numPr>
       </w:pPr>
       <w:r>
-        <w:t xml:space="preserve">The descriptive activity </w:t>
-      </w:r>
-      <w:r>
-        <w:t>labels</w:t>
-      </w:r>
-      <w:r>
-        <w:t xml:space="preserve"> (activity_labels.txt) are joined to the training </w:t>
-      </w:r>
-      <w:r>
-        <w:t>labels</w:t>
-      </w:r>
-      <w:r>
-        <w:t xml:space="preserve"> (y_train.txt) and test </w:t>
-      </w:r>
-      <w:r>
-        <w:t>labels</w:t>
-      </w:r>
-      <w:r>
-        <w:t xml:space="preserve"> (y_test.txt) to create data-frames "labe</w:t>
-      </w:r>
-      <w:r>
-        <w:t>l</w:t>
-      </w:r>
-      <w:r>
-        <w:t>s_ytrain" and "labe</w:t>
-      </w:r>
-      <w:r>
-        <w:t>l</w:t>
-      </w:r>
-      <w:r>
-        <w:t xml:space="preserve">s_ytest" respectively.  These data-frame </w:t>
-      </w:r>
-      <w:r>
-        <w:t>contains</w:t>
-      </w:r>
-      <w:r>
-        <w:t xml:space="preserve"> descriptive activity names.</w:t>
+        <w:t>The descriptive activity labels (activity_labels.txt) are joined to the training labels (y_train.txt) and test labels (y_test.txt) to create data-frames "</w:t>
+      </w:r>
+      <w:proofErr w:type="spellStart"/>
+      <w:r>
+        <w:t>labels_ytrain</w:t>
+      </w:r>
+      <w:proofErr w:type="spellEnd"/>
+      <w:r>
+        <w:t>" and "</w:t>
+      </w:r>
+      <w:proofErr w:type="spellStart"/>
+      <w:r>
+        <w:t>labels_ytest</w:t>
+      </w:r>
+      <w:proofErr w:type="spellEnd"/>
+      <w:r>
+        <w:t>" respectively.  These data-frame contains descriptive activity names.</w:t>
       </w:r>
     </w:p>
     <w:p>
@@ -380,13 +375,15 @@
         </w:numPr>
       </w:pPr>
       <w:r>
-        <w:t xml:space="preserve">The descriptive feature names are extracted from "features.txt" to a </w:t>
-      </w:r>
-      <w:r>
-        <w:t>vector</w:t>
-      </w:r>
-      <w:r>
-        <w:t xml:space="preserve"> "vfeatures" for use in the next step. </w:t>
+        <w:t>The descriptive feature names are extracted from "features.txt" to a vector "</w:t>
+      </w:r>
+      <w:proofErr w:type="spellStart"/>
+      <w:r>
+        <w:t>vfeatures</w:t>
+      </w:r>
+      <w:proofErr w:type="spellEnd"/>
+      <w:r>
+        <w:t xml:space="preserve">" for use in the next step. </w:t>
       </w:r>
     </w:p>
     <w:p>
@@ -398,13 +395,15 @@
         </w:numPr>
       </w:pPr>
       <w:r>
-        <w:t>Descriptive column names are added to the training data. Then, the training subjects from "subject_train.txt" are merged with the training lab</w:t>
-      </w:r>
-      <w:r>
-        <w:t>e</w:t>
-      </w:r>
-      <w:r>
-        <w:t xml:space="preserve">ls and the training data and saved as a data-frame "subjecttrain".  This data-frame contains descriptive activity names and descriptive column names. </w:t>
+        <w:t>Descriptive column names are added to the training data. Then, the training subjects from "subject_train.txt" are merged with the training labels and the training data and saved as a data-frame "</w:t>
+      </w:r>
+      <w:proofErr w:type="spellStart"/>
+      <w:r>
+        <w:t>subjecttrain</w:t>
+      </w:r>
+      <w:proofErr w:type="spellEnd"/>
+      <w:r>
+        <w:t xml:space="preserve">".  This data-frame contains descriptive activity names and descriptive column names. </w:t>
       </w:r>
     </w:p>
     <w:p>
@@ -416,13 +415,15 @@
         </w:numPr>
       </w:pPr>
       <w:r>
-        <w:t xml:space="preserve">Descriptive column names are added to the test data. Then, the test subjects from "subject_test.txt" are merged with the test </w:t>
-      </w:r>
-      <w:r>
-        <w:t>labels</w:t>
-      </w:r>
-      <w:r>
-        <w:t xml:space="preserve"> and the test data and saved as a data-frame "subjecttest".  This data-frame contains descriptive activity names and descriptive column names.</w:t>
+        <w:t>Descriptive column names are added to the test data. Then, the test subjects from "subject_test.txt" are merged with the test labels and the test data and saved as a data-frame "</w:t>
+      </w:r>
+      <w:proofErr w:type="spellStart"/>
+      <w:r>
+        <w:t>subjecttest</w:t>
+      </w:r>
+      <w:proofErr w:type="spellEnd"/>
+      <w:r>
+        <w:t>".  This data-frame contains descriptive activity names and descriptive column names.</w:t>
       </w:r>
     </w:p>
     <w:p>
@@ -434,13 +435,15 @@
         </w:numPr>
       </w:pPr>
       <w:r>
-        <w:t xml:space="preserve">The training data is merged with the test data into a new data-frame "alldata" containing the merged training and test data and </w:t>
-      </w:r>
-      <w:r>
-        <w:t>written</w:t>
-      </w:r>
-      <w:r>
-        <w:t xml:space="preserve"> to the output file "/data/alldata.csv".  This data-frame contains descriptive activity names and descriptive column names.</w:t>
+        <w:t>The training data is merged with the test data into a new data-frame "</w:t>
+      </w:r>
+      <w:proofErr w:type="spellStart"/>
+      <w:r>
+        <w:t>alldata</w:t>
+      </w:r>
+      <w:proofErr w:type="spellEnd"/>
+      <w:r>
+        <w:t>" containing the merged training and test data and written to the output file "/data/alldata.csv".  This data-frame contains descriptive activity names and descriptive column names.</w:t>
       </w:r>
     </w:p>
     <w:p>
@@ -452,13 +455,15 @@
         </w:numPr>
       </w:pPr>
       <w:r>
-        <w:t xml:space="preserve">The mean and standard deviation for each measurement are extracted to a new data-frame "meanstd" and </w:t>
-      </w:r>
-      <w:r>
-        <w:t>written</w:t>
-      </w:r>
-      <w:r>
-        <w:t xml:space="preserve"> to the output file "/data/meanstd.csv".  This data-frame contains descriptive activity names and descriptive column names.</w:t>
+        <w:t>The mean and standard deviation for each measurement are extracted to a new data-frame "</w:t>
+      </w:r>
+      <w:proofErr w:type="spellStart"/>
+      <w:r>
+        <w:t>meanstd</w:t>
+      </w:r>
+      <w:proofErr w:type="spellEnd"/>
+      <w:r>
+        <w:t>" and written to the output file "/data/meanstd.csv".  This data-frame contains descriptive activity names and descriptive column names.</w:t>
       </w:r>
     </w:p>
     <w:p>
@@ -471,13 +476,27 @@
       </w:pPr>
       <w:r>
         <w:lastRenderedPageBreak/>
-        <w:t xml:space="preserve">A second, independent tidy data set (named "average_alldata") is created with the average of each variable for each activity and each subject and </w:t>
-      </w:r>
-      <w:r>
-        <w:t>written</w:t>
-      </w:r>
-      <w:r>
-        <w:t xml:space="preserve"> to the output file "/data/summarized_data.csv".  This data-frame contains descriptive activity names and descriptive column names.</w:t>
+        <w:t>A second, independent tidy data set (named "</w:t>
+      </w:r>
+      <w:r>
+        <w:t xml:space="preserve"> </w:t>
+      </w:r>
+      <w:proofErr w:type="spellStart"/>
+      <w:r>
+        <w:t>summarized_meanstd</w:t>
+      </w:r>
+      <w:proofErr w:type="spellEnd"/>
+      <w:r>
+        <w:t xml:space="preserve"> </w:t>
+      </w:r>
+      <w:r>
+        <w:t>") is created with the average of each variable for each activity and each subject and written to the output file "/data/</w:t>
+      </w:r>
+      <w:r>
+        <w:t xml:space="preserve"> summarized_meanstd</w:t>
+      </w:r>
+      <w:r>
+        <w:t>.csv".  This data-frame contains descriptive activity names and descriptive column names.</w:t>
       </w:r>
     </w:p>
     <w:p/>
@@ -505,14 +524,24 @@
         <w:t xml:space="preserve">For a listing and description of the </w:t>
       </w:r>
       <w:r>
-        <w:t>raw data files please refer to the following files in the  “data\</w:t>
+        <w:t xml:space="preserve">raw data files please refer to the following files in </w:t>
+      </w:r>
+      <w:proofErr w:type="gramStart"/>
+      <w:r>
+        <w:t>the  “</w:t>
+      </w:r>
+      <w:proofErr w:type="gramEnd"/>
+      <w:r>
+        <w:t>data\</w:t>
       </w:r>
       <w:r>
         <w:t xml:space="preserve"> </w:t>
       </w:r>
+      <w:proofErr w:type="spellStart"/>
       <w:r>
         <w:t>UCI_HAR_Dataset</w:t>
       </w:r>
+      <w:proofErr w:type="spellEnd"/>
       <w:r>
         <w:t>” folder:</w:t>
       </w:r>
@@ -634,20 +663,62 @@
         <w:t xml:space="preserve">(listed below) </w:t>
       </w:r>
       <w:r>
-        <w:t xml:space="preserve">are created when the </w:t>
-      </w:r>
-      <w:r>
-        <w:t>"run_analysis.R"</w:t>
-      </w:r>
-      <w:r>
-        <w:t xml:space="preserve"> script is successfully run</w:t>
-      </w:r>
-      <w:r>
-        <w:t>. These files are saved in the “data/” folder</w:t>
+        <w:t>are created when the "</w:t>
+      </w:r>
+      <w:proofErr w:type="spellStart"/>
+      <w:r>
+        <w:t>run_</w:t>
+      </w:r>
+      <w:proofErr w:type="gramStart"/>
+      <w:r>
+        <w:t>analysis.R</w:t>
+      </w:r>
+      <w:proofErr w:type="spellEnd"/>
+      <w:proofErr w:type="gramEnd"/>
+      <w:r>
+        <w:t>" script is successfully run</w:t>
+      </w:r>
+      <w:r>
+        <w:t xml:space="preserve">. </w:t>
+      </w:r>
+      <w:r>
+        <w:t xml:space="preserve"> The last file listed “</w:t>
+      </w:r>
+      <w:r>
+        <w:rPr>
+          <w:b/>
+        </w:rPr>
+        <w:t>summarized_meanstd</w:t>
+      </w:r>
+      <w:r>
+        <w:rPr>
+          <w:b/>
+        </w:rPr>
+        <w:t>.</w:t>
+      </w:r>
+      <w:r>
+        <w:rPr>
+          <w:b/>
+        </w:rPr>
+        <w:t>txt</w:t>
+      </w:r>
+      <w:r>
+        <w:t xml:space="preserve"> </w:t>
+      </w:r>
+      <w:proofErr w:type="gramStart"/>
+      <w:r>
+        <w:t>“ is</w:t>
+      </w:r>
+      <w:proofErr w:type="gramEnd"/>
+      <w:r>
+        <w:t xml:space="preserve"> created in fulfilment of the project. All three </w:t>
       </w:r>
       <w:bookmarkStart w:id="0" w:name="_GoBack"/>
       <w:bookmarkEnd w:id="0"/>
       <w:r>
+        <w:t>files are saved in the “data/” folder</w:t>
+      </w:r>
+      <w:r>
         <w:t>:</w:t>
       </w:r>
     </w:p>
@@ -759,16 +830,7 @@
         <w:t>:</w:t>
       </w:r>
       <w:r>
-        <w:t xml:space="preserve"> </w:t>
-      </w:r>
-      <w:r>
-        <w:t>This data</w:t>
-      </w:r>
-      <w:r>
-        <w:t xml:space="preserve">set contains the </w:t>
-      </w:r>
-      <w:r>
-        <w:t>e</w:t>
+        <w:t xml:space="preserve"> This dataset contains the e</w:t>
       </w:r>
       <w:r>
         <w:t>xtract</w:t>
@@ -777,10 +839,7 @@
         <w:t>ed</w:t>
       </w:r>
       <w:r>
-        <w:t xml:space="preserve"> measurements on the mean and standard deviation for each measurement</w:t>
-      </w:r>
-      <w:r>
-        <w:t xml:space="preserve"> </w:t>
+        <w:t xml:space="preserve"> measurements on the mean and standard deviation for each measurement </w:t>
       </w:r>
       <w:r>
         <w:t xml:space="preserve">and includes descriptive activity names and descriptive column names. </w:t>
@@ -834,7 +893,19 @@
         <w:rPr>
           <w:b/>
         </w:rPr>
-        <w:t>summarized_data.csv</w:t>
+        <w:t>summarized_meanstd</w:t>
+      </w:r>
+      <w:r>
+        <w:rPr>
+          <w:b/>
+        </w:rPr>
+        <w:t>.</w:t>
+      </w:r>
+      <w:r>
+        <w:rPr>
+          <w:b/>
+        </w:rPr>
+        <w:t>txt</w:t>
       </w:r>
       <w:r>
         <w:rPr>
@@ -927,7 +998,15 @@
         <w:ind w:left="0"/>
       </w:pPr>
       <w:r>
-        <w:t>For each of the three datasets mentioned above, the first column contains the subject id (column name = “subjected”)  obtained from the  “subject_train.txt” and “subject_test.txt” files included with the raw data</w:t>
+        <w:t>For each of the three datasets mentioned above, the first column contains the subject id (column name = “subjected</w:t>
+      </w:r>
+      <w:proofErr w:type="gramStart"/>
+      <w:r>
+        <w:t>”)  obtained</w:t>
+      </w:r>
+      <w:proofErr w:type="gramEnd"/>
+      <w:r>
+        <w:t xml:space="preserve"> from the  “subject_train.txt” and “subject_test.txt” files included with the raw data</w:t>
       </w:r>
       <w:r>
         <w:t>.</w:t>
@@ -948,7 +1027,15 @@
         <w:t xml:space="preserve">column name = </w:t>
       </w:r>
       <w:r>
-        <w:t>“activityname”)</w:t>
+        <w:t>“</w:t>
+      </w:r>
+      <w:proofErr w:type="spellStart"/>
+      <w:r>
+        <w:t>activityname</w:t>
+      </w:r>
+      <w:proofErr w:type="spellEnd"/>
+      <w:r>
+        <w:t>”)</w:t>
       </w:r>
       <w:r>
         <w:t xml:space="preserve"> obtained from the “</w:t>

</xml_diff>